<commit_message>
Minor refactoring of EqualMatrixChecker. CheckMatrix renamed to IsSorted.
</commit_message>
<xml_diff>
--- a/Documentation/Team Game-Fifteen-2 Documenation.docx
+++ b/Documentation/Team Game-Fifteen-2 Documenation.docx
@@ -724,7 +724,7 @@
     <w:tbl>
       <w:tblPr>
         <w:jc w:val="left"/>
-        <w:tblInd w:w="720" w:type="dxa"/>
+        <w:tblInd w:w="715" w:type="dxa"/>
         <w:tblBorders>
           <w:top w:val="single" w:sz="4" w:space="0" w:color="00000A"/>
           <w:left w:val="single" w:sz="4" w:space="0" w:color="00000A"/>
@@ -735,13 +735,13 @@
         </w:tblBorders>
         <w:tblCellMar>
           <w:top w:w="0" w:type="dxa"/>
-          <w:left w:w="108" w:type="dxa"/>
+          <w:left w:w="103" w:type="dxa"/>
           <w:bottom w:w="0" w:type="dxa"/>
           <w:right w:w="108" w:type="dxa"/>
         </w:tblCellMar>
       </w:tblPr>
       <w:tblGrid>
-        <w:gridCol w:w="4445"/>
+        <w:gridCol w:w="4444"/>
         <w:gridCol w:w="4434"/>
       </w:tblGrid>
       <w:tr>
@@ -751,7 +751,7 @@
         </w:trPr>
         <w:tc>
           <w:tcPr>
-            <w:tcW w:w="4445" w:type="dxa"/>
+            <w:tcW w:w="4444" w:type="dxa"/>
             <w:tcBorders>
               <w:top w:val="single" w:sz="4" w:space="0" w:color="00000A"/>
               <w:left w:val="single" w:sz="4" w:space="0" w:color="00000A"/>
@@ -760,9 +760,9 @@
               <w:right w:val="single" w:sz="4" w:space="0" w:color="00000A"/>
               <w:insideV w:val="single" w:sz="4" w:space="0" w:color="00000A"/>
             </w:tcBorders>
-            <w:shd w:fill="auto" w:val="clear"/>
-            <w:tcMar>
-              <w:left w:w="108" w:type="dxa"/>
+            <w:shd w:fill="FFFFFF" w:val="clear"/>
+            <w:tcMar>
+              <w:left w:w="103" w:type="dxa"/>
             </w:tcMar>
           </w:tcPr>
           <w:p>
@@ -794,9 +794,9 @@
               <w:right w:val="single" w:sz="4" w:space="0" w:color="00000A"/>
               <w:insideV w:val="single" w:sz="4" w:space="0" w:color="00000A"/>
             </w:tcBorders>
-            <w:shd w:fill="auto" w:val="clear"/>
-            <w:tcMar>
-              <w:left w:w="108" w:type="dxa"/>
+            <w:shd w:fill="FFFFFF" w:val="clear"/>
+            <w:tcMar>
+              <w:left w:w="103" w:type="dxa"/>
             </w:tcMar>
           </w:tcPr>
           <w:p>
@@ -825,7 +825,7 @@
         </w:trPr>
         <w:tc>
           <w:tcPr>
-            <w:tcW w:w="4445" w:type="dxa"/>
+            <w:tcW w:w="4444" w:type="dxa"/>
             <w:tcBorders>
               <w:top w:val="single" w:sz="4" w:space="0" w:color="00000A"/>
               <w:left w:val="single" w:sz="4" w:space="0" w:color="00000A"/>
@@ -834,9 +834,9 @@
               <w:right w:val="single" w:sz="4" w:space="0" w:color="00000A"/>
               <w:insideV w:val="single" w:sz="4" w:space="0" w:color="00000A"/>
             </w:tcBorders>
-            <w:shd w:fill="auto" w:val="clear"/>
-            <w:tcMar>
-              <w:left w:w="108" w:type="dxa"/>
+            <w:shd w:fill="FFFFFF" w:val="clear"/>
+            <w:tcMar>
+              <w:left w:w="103" w:type="dxa"/>
             </w:tcMar>
           </w:tcPr>
           <w:p>
@@ -879,9 +879,9 @@
               <w:right w:val="single" w:sz="4" w:space="0" w:color="00000A"/>
               <w:insideV w:val="single" w:sz="4" w:space="0" w:color="00000A"/>
             </w:tcBorders>
-            <w:shd w:fill="auto" w:val="clear"/>
-            <w:tcMar>
-              <w:left w:w="108" w:type="dxa"/>
+            <w:shd w:fill="FFFFFF" w:val="clear"/>
+            <w:tcMar>
+              <w:left w:w="103" w:type="dxa"/>
             </w:tcMar>
           </w:tcPr>
           <w:p>
@@ -924,7 +924,7 @@
         </w:trPr>
         <w:tc>
           <w:tcPr>
-            <w:tcW w:w="4445" w:type="dxa"/>
+            <w:tcW w:w="4444" w:type="dxa"/>
             <w:tcBorders>
               <w:top w:val="single" w:sz="4" w:space="0" w:color="00000A"/>
               <w:left w:val="single" w:sz="4" w:space="0" w:color="00000A"/>
@@ -933,37 +933,52 @@
               <w:right w:val="single" w:sz="4" w:space="0" w:color="00000A"/>
               <w:insideV w:val="single" w:sz="4" w:space="0" w:color="00000A"/>
             </w:tcBorders>
-            <w:shd w:fill="auto" w:val="clear"/>
-            <w:tcMar>
-              <w:left w:w="108" w:type="dxa"/>
+            <w:shd w:fill="FFFFFF" w:val="clear"/>
+            <w:tcMar>
+              <w:left w:w="103" w:type="dxa"/>
             </w:tcMar>
           </w:tcPr>
           <w:p>
             <w:pPr>
               <w:pStyle w:val="Normal"/>
               <w:spacing w:before="120" w:after="0"/>
+              <w:rPr>
+                <w:rFonts w:ascii="Consolas" w:hAnsi="Consolas"/>
+                <w:color w:val="000000"/>
+                <w:sz w:val="19"/>
+              </w:rPr>
+            </w:pPr>
+            <w:r>
+              <w:rPr>
+                <w:lang w:val="bg-BG"/>
+              </w:rPr>
+              <w:t>EqualMatrixChecker.cs:</w:t>
+              <w:br/>
+            </w:r>
+            <w:r>
               <w:rPr>
                 <w:rFonts w:eastAsia="Times New Roman" w:cs="Times New Roman"/>
                 <w:sz w:val="24"/>
                 <w:szCs w:val="24"/>
                 <w:lang w:val="bg-BG"/>
               </w:rPr>
-            </w:pPr>
-            <w:r>
-              <w:rPr>
-                <w:lang w:val="bg-BG"/>
-              </w:rPr>
-              <w:t>EqualMatrixChecker.cs:</w:t>
-              <w:br/>
-            </w:r>
-            <w:r>
-              <w:rPr>
-                <w:rFonts w:eastAsia="Times New Roman" w:cs="Times New Roman"/>
-                <w:sz w:val="24"/>
-                <w:szCs w:val="24"/>
-                <w:lang w:val="bg-BG"/>
-              </w:rPr>
-              <w:t>-…</w:t>
+              <w:t>-</w:t>
+            </w:r>
+            <w:r>
+              <w:rPr>
+                <w:rFonts w:ascii="Consolas" w:hAnsi="Consolas"/>
+                <w:color w:val="000000"/>
+                <w:sz w:val="19"/>
+              </w:rPr>
+              <w:t xml:space="preserve">IsSorted – </w:t>
+            </w:r>
+            <w:r>
+              <w:rPr>
+                <w:rFonts w:ascii="Consolas" w:hAnsi="Consolas"/>
+                <w:color w:val="000000"/>
+                <w:sz w:val="19"/>
+              </w:rPr>
+              <w:t>checks if a matrix is sorted (game won condition)</w:t>
             </w:r>
           </w:p>
         </w:tc>
@@ -978,9 +993,9 @@
               <w:right w:val="single" w:sz="4" w:space="0" w:color="00000A"/>
               <w:insideV w:val="single" w:sz="4" w:space="0" w:color="00000A"/>
             </w:tcBorders>
-            <w:shd w:fill="auto" w:val="clear"/>
-            <w:tcMar>
-              <w:left w:w="108" w:type="dxa"/>
+            <w:shd w:fill="FFFFFF" w:val="clear"/>
+            <w:tcMar>
+              <w:left w:w="103" w:type="dxa"/>
             </w:tcMar>
           </w:tcPr>
           <w:p>
@@ -1023,7 +1038,7 @@
         </w:trPr>
         <w:tc>
           <w:tcPr>
-            <w:tcW w:w="4445" w:type="dxa"/>
+            <w:tcW w:w="4444" w:type="dxa"/>
             <w:tcBorders>
               <w:top w:val="single" w:sz="4" w:space="0" w:color="00000A"/>
               <w:left w:val="single" w:sz="4" w:space="0" w:color="00000A"/>
@@ -1032,9 +1047,9 @@
               <w:right w:val="single" w:sz="4" w:space="0" w:color="00000A"/>
               <w:insideV w:val="single" w:sz="4" w:space="0" w:color="00000A"/>
             </w:tcBorders>
-            <w:shd w:fill="auto" w:val="clear"/>
-            <w:tcMar>
-              <w:left w:w="108" w:type="dxa"/>
+            <w:shd w:fill="FFFFFF" w:val="clear"/>
+            <w:tcMar>
+              <w:left w:w="103" w:type="dxa"/>
             </w:tcMar>
           </w:tcPr>
           <w:p>
@@ -1065,9 +1080,9 @@
               <w:right w:val="single" w:sz="4" w:space="0" w:color="00000A"/>
               <w:insideV w:val="single" w:sz="4" w:space="0" w:color="00000A"/>
             </w:tcBorders>
-            <w:shd w:fill="auto" w:val="clear"/>
-            <w:tcMar>
-              <w:left w:w="108" w:type="dxa"/>
+            <w:shd w:fill="FFFFFF" w:val="clear"/>
+            <w:tcMar>
+              <w:left w:w="103" w:type="dxa"/>
             </w:tcMar>
           </w:tcPr>
           <w:p>
@@ -1110,7 +1125,7 @@
         </w:trPr>
         <w:tc>
           <w:tcPr>
-            <w:tcW w:w="4445" w:type="dxa"/>
+            <w:tcW w:w="4444" w:type="dxa"/>
             <w:tcBorders>
               <w:top w:val="single" w:sz="4" w:space="0" w:color="00000A"/>
               <w:left w:val="single" w:sz="4" w:space="0" w:color="00000A"/>
@@ -1119,9 +1134,9 @@
               <w:right w:val="single" w:sz="4" w:space="0" w:color="00000A"/>
               <w:insideV w:val="single" w:sz="4" w:space="0" w:color="00000A"/>
             </w:tcBorders>
-            <w:shd w:fill="auto" w:val="clear"/>
-            <w:tcMar>
-              <w:left w:w="108" w:type="dxa"/>
+            <w:shd w:fill="FFFFFF" w:val="clear"/>
+            <w:tcMar>
+              <w:left w:w="103" w:type="dxa"/>
             </w:tcMar>
           </w:tcPr>
           <w:p>
@@ -1173,9 +1188,9 @@
               <w:right w:val="single" w:sz="4" w:space="0" w:color="00000A"/>
               <w:insideV w:val="single" w:sz="4" w:space="0" w:color="00000A"/>
             </w:tcBorders>
-            <w:shd w:fill="auto" w:val="clear"/>
-            <w:tcMar>
-              <w:left w:w="108" w:type="dxa"/>
+            <w:shd w:fill="FFFFFF" w:val="clear"/>
+            <w:tcMar>
+              <w:left w:w="103" w:type="dxa"/>
             </w:tcMar>
           </w:tcPr>
           <w:p>
@@ -1218,7 +1233,7 @@
         </w:trPr>
         <w:tc>
           <w:tcPr>
-            <w:tcW w:w="4445" w:type="dxa"/>
+            <w:tcW w:w="4444" w:type="dxa"/>
             <w:tcBorders>
               <w:top w:val="single" w:sz="4" w:space="0" w:color="00000A"/>
               <w:left w:val="single" w:sz="4" w:space="0" w:color="00000A"/>
@@ -1227,9 +1242,9 @@
               <w:right w:val="single" w:sz="4" w:space="0" w:color="00000A"/>
               <w:insideV w:val="single" w:sz="4" w:space="0" w:color="00000A"/>
             </w:tcBorders>
-            <w:shd w:fill="auto" w:val="clear"/>
-            <w:tcMar>
-              <w:left w:w="108" w:type="dxa"/>
+            <w:shd w:fill="FFFFFF" w:val="clear"/>
+            <w:tcMar>
+              <w:left w:w="103" w:type="dxa"/>
             </w:tcMar>
           </w:tcPr>
           <w:p>
@@ -1274,9 +1289,9 @@
               <w:right w:val="single" w:sz="4" w:space="0" w:color="00000A"/>
               <w:insideV w:val="single" w:sz="4" w:space="0" w:color="00000A"/>
             </w:tcBorders>
-            <w:shd w:fill="auto" w:val="clear"/>
-            <w:tcMar>
-              <w:left w:w="108" w:type="dxa"/>
+            <w:shd w:fill="FFFFFF" w:val="clear"/>
+            <w:tcMar>
+              <w:left w:w="103" w:type="dxa"/>
             </w:tcMar>
           </w:tcPr>
           <w:p>
@@ -1319,7 +1334,7 @@
         </w:trPr>
         <w:tc>
           <w:tcPr>
-            <w:tcW w:w="4445" w:type="dxa"/>
+            <w:tcW w:w="4444" w:type="dxa"/>
             <w:tcBorders>
               <w:top w:val="single" w:sz="4" w:space="0" w:color="00000A"/>
               <w:left w:val="single" w:sz="4" w:space="0" w:color="00000A"/>
@@ -1328,9 +1343,9 @@
               <w:right w:val="single" w:sz="4" w:space="0" w:color="00000A"/>
               <w:insideV w:val="single" w:sz="4" w:space="0" w:color="00000A"/>
             </w:tcBorders>
-            <w:shd w:fill="auto" w:val="clear"/>
-            <w:tcMar>
-              <w:left w:w="108" w:type="dxa"/>
+            <w:shd w:fill="FFFFFF" w:val="clear"/>
+            <w:tcMar>
+              <w:left w:w="103" w:type="dxa"/>
             </w:tcMar>
           </w:tcPr>
           <w:p>
@@ -1361,9 +1376,9 @@
               <w:right w:val="single" w:sz="4" w:space="0" w:color="00000A"/>
               <w:insideV w:val="single" w:sz="4" w:space="0" w:color="00000A"/>
             </w:tcBorders>
-            <w:shd w:fill="auto" w:val="clear"/>
-            <w:tcMar>
-              <w:left w:w="108" w:type="dxa"/>
+            <w:shd w:fill="FFFFFF" w:val="clear"/>
+            <w:tcMar>
+              <w:left w:w="103" w:type="dxa"/>
             </w:tcMar>
           </w:tcPr>
           <w:p>
@@ -1406,7 +1421,7 @@
         </w:trPr>
         <w:tc>
           <w:tcPr>
-            <w:tcW w:w="4445" w:type="dxa"/>
+            <w:tcW w:w="4444" w:type="dxa"/>
             <w:tcBorders>
               <w:top w:val="single" w:sz="4" w:space="0" w:color="00000A"/>
               <w:left w:val="single" w:sz="4" w:space="0" w:color="00000A"/>
@@ -1415,9 +1430,9 @@
               <w:right w:val="single" w:sz="4" w:space="0" w:color="00000A"/>
               <w:insideV w:val="single" w:sz="4" w:space="0" w:color="00000A"/>
             </w:tcBorders>
-            <w:shd w:fill="auto" w:val="clear"/>
-            <w:tcMar>
-              <w:left w:w="108" w:type="dxa"/>
+            <w:shd w:fill="FFFFFF" w:val="clear"/>
+            <w:tcMar>
+              <w:left w:w="103" w:type="dxa"/>
             </w:tcMar>
           </w:tcPr>
           <w:p>
@@ -1464,9 +1479,9 @@
               <w:right w:val="single" w:sz="4" w:space="0" w:color="00000A"/>
               <w:insideV w:val="single" w:sz="4" w:space="0" w:color="00000A"/>
             </w:tcBorders>
-            <w:shd w:fill="auto" w:val="clear"/>
-            <w:tcMar>
-              <w:left w:w="108" w:type="dxa"/>
+            <w:shd w:fill="FFFFFF" w:val="clear"/>
+            <w:tcMar>
+              <w:left w:w="103" w:type="dxa"/>
             </w:tcMar>
           </w:tcPr>
           <w:p>
@@ -1509,7 +1524,7 @@
         </w:trPr>
         <w:tc>
           <w:tcPr>
-            <w:tcW w:w="4445" w:type="dxa"/>
+            <w:tcW w:w="4444" w:type="dxa"/>
             <w:tcBorders>
               <w:top w:val="single" w:sz="4" w:space="0" w:color="00000A"/>
               <w:left w:val="single" w:sz="4" w:space="0" w:color="00000A"/>
@@ -1518,9 +1533,9 @@
               <w:right w:val="single" w:sz="4" w:space="0" w:color="00000A"/>
               <w:insideV w:val="single" w:sz="4" w:space="0" w:color="00000A"/>
             </w:tcBorders>
-            <w:shd w:fill="auto" w:val="clear"/>
-            <w:tcMar>
-              <w:left w:w="108" w:type="dxa"/>
+            <w:shd w:fill="FFFFFF" w:val="clear"/>
+            <w:tcMar>
+              <w:left w:w="103" w:type="dxa"/>
             </w:tcMar>
           </w:tcPr>
           <w:p>
@@ -1550,9 +1565,9 @@
               <w:right w:val="single" w:sz="4" w:space="0" w:color="00000A"/>
               <w:insideV w:val="single" w:sz="4" w:space="0" w:color="00000A"/>
             </w:tcBorders>
-            <w:shd w:fill="auto" w:val="clear"/>
-            <w:tcMar>
-              <w:left w:w="108" w:type="dxa"/>
+            <w:shd w:fill="FFFFFF" w:val="clear"/>
+            <w:tcMar>
+              <w:left w:w="103" w:type="dxa"/>
             </w:tcMar>
           </w:tcPr>
           <w:p>
@@ -1595,7 +1610,7 @@
         </w:trPr>
         <w:tc>
           <w:tcPr>
-            <w:tcW w:w="4445" w:type="dxa"/>
+            <w:tcW w:w="4444" w:type="dxa"/>
             <w:tcBorders>
               <w:top w:val="single" w:sz="4" w:space="0" w:color="00000A"/>
               <w:left w:val="single" w:sz="4" w:space="0" w:color="00000A"/>
@@ -1604,9 +1619,9 @@
               <w:right w:val="single" w:sz="4" w:space="0" w:color="00000A"/>
               <w:insideV w:val="single" w:sz="4" w:space="0" w:color="00000A"/>
             </w:tcBorders>
-            <w:shd w:fill="auto" w:val="clear"/>
-            <w:tcMar>
-              <w:left w:w="108" w:type="dxa"/>
+            <w:shd w:fill="FFFFFF" w:val="clear"/>
+            <w:tcMar>
+              <w:left w:w="103" w:type="dxa"/>
             </w:tcMar>
           </w:tcPr>
           <w:p>
@@ -1636,9 +1651,9 @@
               <w:right w:val="single" w:sz="4" w:space="0" w:color="00000A"/>
               <w:insideV w:val="single" w:sz="4" w:space="0" w:color="00000A"/>
             </w:tcBorders>
-            <w:shd w:fill="auto" w:val="clear"/>
-            <w:tcMar>
-              <w:left w:w="108" w:type="dxa"/>
+            <w:shd w:fill="FFFFFF" w:val="clear"/>
+            <w:tcMar>
+              <w:left w:w="103" w:type="dxa"/>
             </w:tcMar>
           </w:tcPr>
           <w:p>
@@ -1680,7 +1695,7 @@
         </w:trPr>
         <w:tc>
           <w:tcPr>
-            <w:tcW w:w="4445" w:type="dxa"/>
+            <w:tcW w:w="4444" w:type="dxa"/>
             <w:tcBorders>
               <w:top w:val="single" w:sz="4" w:space="0" w:color="00000A"/>
               <w:left w:val="single" w:sz="4" w:space="0" w:color="00000A"/>
@@ -1689,9 +1704,9 @@
               <w:right w:val="single" w:sz="4" w:space="0" w:color="00000A"/>
               <w:insideV w:val="single" w:sz="4" w:space="0" w:color="00000A"/>
             </w:tcBorders>
-            <w:shd w:fill="auto" w:val="clear"/>
-            <w:tcMar>
-              <w:left w:w="108" w:type="dxa"/>
+            <w:shd w:fill="FFFFFF" w:val="clear"/>
+            <w:tcMar>
+              <w:left w:w="103" w:type="dxa"/>
             </w:tcMar>
           </w:tcPr>
           <w:p>
@@ -1736,9 +1751,9 @@
               <w:right w:val="single" w:sz="4" w:space="0" w:color="00000A"/>
               <w:insideV w:val="single" w:sz="4" w:space="0" w:color="00000A"/>
             </w:tcBorders>
-            <w:shd w:fill="auto" w:val="clear"/>
-            <w:tcMar>
-              <w:left w:w="108" w:type="dxa"/>
+            <w:shd w:fill="FFFFFF" w:val="clear"/>
+            <w:tcMar>
+              <w:left w:w="103" w:type="dxa"/>
             </w:tcMar>
           </w:tcPr>
           <w:p>
@@ -1780,7 +1795,7 @@
         </w:trPr>
         <w:tc>
           <w:tcPr>
-            <w:tcW w:w="4445" w:type="dxa"/>
+            <w:tcW w:w="4444" w:type="dxa"/>
             <w:tcBorders>
               <w:top w:val="single" w:sz="4" w:space="0" w:color="00000A"/>
               <w:left w:val="single" w:sz="4" w:space="0" w:color="00000A"/>
@@ -1789,9 +1804,9 @@
               <w:right w:val="single" w:sz="4" w:space="0" w:color="00000A"/>
               <w:insideV w:val="single" w:sz="4" w:space="0" w:color="00000A"/>
             </w:tcBorders>
-            <w:shd w:fill="auto" w:val="clear"/>
-            <w:tcMar>
-              <w:left w:w="108" w:type="dxa"/>
+            <w:shd w:fill="FFFFFF" w:val="clear"/>
+            <w:tcMar>
+              <w:left w:w="103" w:type="dxa"/>
             </w:tcMar>
           </w:tcPr>
           <w:p>
@@ -1836,9 +1851,9 @@
               <w:right w:val="single" w:sz="4" w:space="0" w:color="00000A"/>
               <w:insideV w:val="single" w:sz="4" w:space="0" w:color="00000A"/>
             </w:tcBorders>
-            <w:shd w:fill="auto" w:val="clear"/>
-            <w:tcMar>
-              <w:left w:w="108" w:type="dxa"/>
+            <w:shd w:fill="FFFFFF" w:val="clear"/>
+            <w:tcMar>
+              <w:left w:w="103" w:type="dxa"/>
             </w:tcMar>
           </w:tcPr>
           <w:p>
@@ -1880,7 +1895,7 @@
         </w:trPr>
         <w:tc>
           <w:tcPr>
-            <w:tcW w:w="4445" w:type="dxa"/>
+            <w:tcW w:w="4444" w:type="dxa"/>
             <w:tcBorders>
               <w:top w:val="nil"/>
               <w:left w:val="single" w:sz="4" w:space="0" w:color="00000A"/>
@@ -1889,9 +1904,9 @@
               <w:right w:val="single" w:sz="4" w:space="0" w:color="00000A"/>
               <w:insideV w:val="single" w:sz="4" w:space="0" w:color="00000A"/>
             </w:tcBorders>
-            <w:shd w:fill="auto" w:val="clear"/>
-            <w:tcMar>
-              <w:left w:w="108" w:type="dxa"/>
+            <w:shd w:fill="FFFFFF" w:val="clear"/>
+            <w:tcMar>
+              <w:left w:w="103" w:type="dxa"/>
             </w:tcMar>
           </w:tcPr>
           <w:p>
@@ -1936,9 +1951,9 @@
               <w:right w:val="single" w:sz="4" w:space="0" w:color="00000A"/>
               <w:insideV w:val="single" w:sz="4" w:space="0" w:color="00000A"/>
             </w:tcBorders>
-            <w:shd w:fill="auto" w:val="clear"/>
-            <w:tcMar>
-              <w:left w:w="108" w:type="dxa"/>
+            <w:shd w:fill="FFFFFF" w:val="clear"/>
+            <w:tcMar>
+              <w:left w:w="103" w:type="dxa"/>
             </w:tcMar>
           </w:tcPr>
           <w:p>
@@ -2015,7 +2030,7 @@
     <w:tbl>
       <w:tblPr>
         <w:jc w:val="left"/>
-        <w:tblInd w:w="720" w:type="dxa"/>
+        <w:tblInd w:w="715" w:type="dxa"/>
         <w:tblBorders>
           <w:top w:val="single" w:sz="4" w:space="0" w:color="00000A"/>
           <w:left w:val="single" w:sz="4" w:space="0" w:color="00000A"/>
@@ -2026,13 +2041,13 @@
         </w:tblBorders>
         <w:tblCellMar>
           <w:top w:w="0" w:type="dxa"/>
-          <w:left w:w="108" w:type="dxa"/>
+          <w:left w:w="103" w:type="dxa"/>
           <w:bottom w:w="0" w:type="dxa"/>
           <w:right w:w="108" w:type="dxa"/>
         </w:tblCellMar>
       </w:tblPr>
       <w:tblGrid>
-        <w:gridCol w:w="4445"/>
+        <w:gridCol w:w="4444"/>
         <w:gridCol w:w="4434"/>
       </w:tblGrid>
       <w:tr>
@@ -2042,7 +2057,7 @@
         </w:trPr>
         <w:tc>
           <w:tcPr>
-            <w:tcW w:w="4445" w:type="dxa"/>
+            <w:tcW w:w="4444" w:type="dxa"/>
             <w:tcBorders>
               <w:top w:val="single" w:sz="4" w:space="0" w:color="00000A"/>
               <w:left w:val="single" w:sz="4" w:space="0" w:color="00000A"/>
@@ -2051,9 +2066,9 @@
               <w:right w:val="single" w:sz="4" w:space="0" w:color="00000A"/>
               <w:insideV w:val="single" w:sz="4" w:space="0" w:color="00000A"/>
             </w:tcBorders>
-            <w:shd w:fill="auto" w:val="clear"/>
-            <w:tcMar>
-              <w:left w:w="108" w:type="dxa"/>
+            <w:shd w:fill="FFFFFF" w:val="clear"/>
+            <w:tcMar>
+              <w:left w:w="103" w:type="dxa"/>
             </w:tcMar>
           </w:tcPr>
           <w:p>
@@ -2085,9 +2100,9 @@
               <w:right w:val="single" w:sz="4" w:space="0" w:color="00000A"/>
               <w:insideV w:val="single" w:sz="4" w:space="0" w:color="00000A"/>
             </w:tcBorders>
-            <w:shd w:fill="auto" w:val="clear"/>
-            <w:tcMar>
-              <w:left w:w="108" w:type="dxa"/>
+            <w:shd w:fill="FFFFFF" w:val="clear"/>
+            <w:tcMar>
+              <w:left w:w="103" w:type="dxa"/>
             </w:tcMar>
           </w:tcPr>
           <w:p>
@@ -2116,7 +2131,7 @@
         </w:trPr>
         <w:tc>
           <w:tcPr>
-            <w:tcW w:w="4445" w:type="dxa"/>
+            <w:tcW w:w="4444" w:type="dxa"/>
             <w:tcBorders>
               <w:top w:val="single" w:sz="4" w:space="0" w:color="00000A"/>
               <w:left w:val="single" w:sz="4" w:space="0" w:color="00000A"/>
@@ -2125,9 +2140,9 @@
               <w:right w:val="single" w:sz="4" w:space="0" w:color="00000A"/>
               <w:insideV w:val="single" w:sz="4" w:space="0" w:color="00000A"/>
             </w:tcBorders>
-            <w:shd w:fill="auto" w:val="clear"/>
-            <w:tcMar>
-              <w:left w:w="108" w:type="dxa"/>
+            <w:shd w:fill="FFFFFF" w:val="clear"/>
+            <w:tcMar>
+              <w:left w:w="103" w:type="dxa"/>
             </w:tcMar>
           </w:tcPr>
           <w:p>
@@ -2170,9 +2185,9 @@
               <w:right w:val="single" w:sz="4" w:space="0" w:color="00000A"/>
               <w:insideV w:val="single" w:sz="4" w:space="0" w:color="00000A"/>
             </w:tcBorders>
-            <w:shd w:fill="auto" w:val="clear"/>
-            <w:tcMar>
-              <w:left w:w="108" w:type="dxa"/>
+            <w:shd w:fill="FFFFFF" w:val="clear"/>
+            <w:tcMar>
+              <w:left w:w="103" w:type="dxa"/>
             </w:tcMar>
           </w:tcPr>
           <w:p>
@@ -2215,7 +2230,7 @@
         </w:trPr>
         <w:tc>
           <w:tcPr>
-            <w:tcW w:w="4445" w:type="dxa"/>
+            <w:tcW w:w="4444" w:type="dxa"/>
             <w:tcBorders>
               <w:top w:val="single" w:sz="4" w:space="0" w:color="00000A"/>
               <w:left w:val="single" w:sz="4" w:space="0" w:color="00000A"/>
@@ -2224,9 +2239,9 @@
               <w:right w:val="single" w:sz="4" w:space="0" w:color="00000A"/>
               <w:insideV w:val="single" w:sz="4" w:space="0" w:color="00000A"/>
             </w:tcBorders>
-            <w:shd w:fill="auto" w:val="clear"/>
-            <w:tcMar>
-              <w:left w:w="108" w:type="dxa"/>
+            <w:shd w:fill="FFFFFF" w:val="clear"/>
+            <w:tcMar>
+              <w:left w:w="103" w:type="dxa"/>
             </w:tcMar>
           </w:tcPr>
           <w:p>
@@ -2295,9 +2310,9 @@
               <w:right w:val="single" w:sz="4" w:space="0" w:color="00000A"/>
               <w:insideV w:val="single" w:sz="4" w:space="0" w:color="00000A"/>
             </w:tcBorders>
-            <w:shd w:fill="auto" w:val="clear"/>
-            <w:tcMar>
-              <w:left w:w="108" w:type="dxa"/>
+            <w:shd w:fill="FFFFFF" w:val="clear"/>
+            <w:tcMar>
+              <w:left w:w="103" w:type="dxa"/>
             </w:tcMar>
           </w:tcPr>
           <w:p>
@@ -2340,7 +2355,7 @@
         </w:trPr>
         <w:tc>
           <w:tcPr>
-            <w:tcW w:w="4445" w:type="dxa"/>
+            <w:tcW w:w="4444" w:type="dxa"/>
             <w:tcBorders>
               <w:top w:val="single" w:sz="4" w:space="0" w:color="00000A"/>
               <w:left w:val="single" w:sz="4" w:space="0" w:color="00000A"/>
@@ -2349,9 +2364,9 @@
               <w:right w:val="single" w:sz="4" w:space="0" w:color="00000A"/>
               <w:insideV w:val="single" w:sz="4" w:space="0" w:color="00000A"/>
             </w:tcBorders>
-            <w:shd w:fill="auto" w:val="clear"/>
-            <w:tcMar>
-              <w:left w:w="108" w:type="dxa"/>
+            <w:shd w:fill="FFFFFF" w:val="clear"/>
+            <w:tcMar>
+              <w:left w:w="103" w:type="dxa"/>
             </w:tcMar>
           </w:tcPr>
           <w:p>
@@ -2431,9 +2446,9 @@
               <w:right w:val="single" w:sz="4" w:space="0" w:color="00000A"/>
               <w:insideV w:val="single" w:sz="4" w:space="0" w:color="00000A"/>
             </w:tcBorders>
-            <w:shd w:fill="auto" w:val="clear"/>
-            <w:tcMar>
-              <w:left w:w="108" w:type="dxa"/>
+            <w:shd w:fill="FFFFFF" w:val="clear"/>
+            <w:tcMar>
+              <w:left w:w="103" w:type="dxa"/>
             </w:tcMar>
           </w:tcPr>
           <w:p>
@@ -2476,7 +2491,7 @@
         </w:trPr>
         <w:tc>
           <w:tcPr>
-            <w:tcW w:w="4445" w:type="dxa"/>
+            <w:tcW w:w="4444" w:type="dxa"/>
             <w:tcBorders>
               <w:top w:val="single" w:sz="4" w:space="0" w:color="00000A"/>
               <w:left w:val="single" w:sz="4" w:space="0" w:color="00000A"/>
@@ -2485,9 +2500,9 @@
               <w:right w:val="single" w:sz="4" w:space="0" w:color="00000A"/>
               <w:insideV w:val="single" w:sz="4" w:space="0" w:color="00000A"/>
             </w:tcBorders>
-            <w:shd w:fill="auto" w:val="clear"/>
-            <w:tcMar>
-              <w:left w:w="108" w:type="dxa"/>
+            <w:shd w:fill="FFFFFF" w:val="clear"/>
+            <w:tcMar>
+              <w:left w:w="103" w:type="dxa"/>
             </w:tcMar>
           </w:tcPr>
           <w:p>
@@ -2542,9 +2557,9 @@
               <w:right w:val="single" w:sz="4" w:space="0" w:color="00000A"/>
               <w:insideV w:val="single" w:sz="4" w:space="0" w:color="00000A"/>
             </w:tcBorders>
-            <w:shd w:fill="auto" w:val="clear"/>
-            <w:tcMar>
-              <w:left w:w="108" w:type="dxa"/>
+            <w:shd w:fill="FFFFFF" w:val="clear"/>
+            <w:tcMar>
+              <w:left w:w="103" w:type="dxa"/>
             </w:tcMar>
           </w:tcPr>
           <w:p>
@@ -2587,7 +2602,7 @@
         </w:trPr>
         <w:tc>
           <w:tcPr>
-            <w:tcW w:w="4445" w:type="dxa"/>
+            <w:tcW w:w="4444" w:type="dxa"/>
             <w:tcBorders>
               <w:top w:val="single" w:sz="4" w:space="0" w:color="00000A"/>
               <w:left w:val="single" w:sz="4" w:space="0" w:color="00000A"/>
@@ -2596,9 +2611,9 @@
               <w:right w:val="single" w:sz="4" w:space="0" w:color="00000A"/>
               <w:insideV w:val="single" w:sz="4" w:space="0" w:color="00000A"/>
             </w:tcBorders>
-            <w:shd w:fill="auto" w:val="clear"/>
-            <w:tcMar>
-              <w:left w:w="108" w:type="dxa"/>
+            <w:shd w:fill="FFFFFF" w:val="clear"/>
+            <w:tcMar>
+              <w:left w:w="103" w:type="dxa"/>
             </w:tcMar>
           </w:tcPr>
           <w:p>
@@ -2667,9 +2682,9 @@
               <w:right w:val="single" w:sz="4" w:space="0" w:color="00000A"/>
               <w:insideV w:val="single" w:sz="4" w:space="0" w:color="00000A"/>
             </w:tcBorders>
-            <w:shd w:fill="auto" w:val="clear"/>
-            <w:tcMar>
-              <w:left w:w="108" w:type="dxa"/>
+            <w:shd w:fill="FFFFFF" w:val="clear"/>
+            <w:tcMar>
+              <w:left w:w="103" w:type="dxa"/>
             </w:tcMar>
           </w:tcPr>
           <w:p>
@@ -2712,7 +2727,7 @@
         </w:trPr>
         <w:tc>
           <w:tcPr>
-            <w:tcW w:w="4445" w:type="dxa"/>
+            <w:tcW w:w="4444" w:type="dxa"/>
             <w:tcBorders>
               <w:top w:val="single" w:sz="4" w:space="0" w:color="00000A"/>
               <w:left w:val="single" w:sz="4" w:space="0" w:color="00000A"/>
@@ -2721,9 +2736,9 @@
               <w:right w:val="single" w:sz="4" w:space="0" w:color="00000A"/>
               <w:insideV w:val="single" w:sz="4" w:space="0" w:color="00000A"/>
             </w:tcBorders>
-            <w:shd w:fill="auto" w:val="clear"/>
-            <w:tcMar>
-              <w:left w:w="108" w:type="dxa"/>
+            <w:shd w:fill="FFFFFF" w:val="clear"/>
+            <w:tcMar>
+              <w:left w:w="103" w:type="dxa"/>
             </w:tcMar>
           </w:tcPr>
           <w:p>
@@ -2754,9 +2769,9 @@
               <w:right w:val="single" w:sz="4" w:space="0" w:color="00000A"/>
               <w:insideV w:val="single" w:sz="4" w:space="0" w:color="00000A"/>
             </w:tcBorders>
-            <w:shd w:fill="auto" w:val="clear"/>
-            <w:tcMar>
-              <w:left w:w="108" w:type="dxa"/>
+            <w:shd w:fill="FFFFFF" w:val="clear"/>
+            <w:tcMar>
+              <w:left w:w="103" w:type="dxa"/>
             </w:tcMar>
           </w:tcPr>
           <w:p>
@@ -2799,7 +2814,7 @@
         </w:trPr>
         <w:tc>
           <w:tcPr>
-            <w:tcW w:w="4445" w:type="dxa"/>
+            <w:tcW w:w="4444" w:type="dxa"/>
             <w:tcBorders>
               <w:top w:val="single" w:sz="4" w:space="0" w:color="00000A"/>
               <w:left w:val="single" w:sz="4" w:space="0" w:color="00000A"/>
@@ -2808,9 +2823,9 @@
               <w:right w:val="single" w:sz="4" w:space="0" w:color="00000A"/>
               <w:insideV w:val="single" w:sz="4" w:space="0" w:color="00000A"/>
             </w:tcBorders>
-            <w:shd w:fill="auto" w:val="clear"/>
-            <w:tcMar>
-              <w:left w:w="108" w:type="dxa"/>
+            <w:shd w:fill="FFFFFF" w:val="clear"/>
+            <w:tcMar>
+              <w:left w:w="103" w:type="dxa"/>
             </w:tcMar>
           </w:tcPr>
           <w:p>
@@ -2840,9 +2855,9 @@
               <w:right w:val="single" w:sz="4" w:space="0" w:color="00000A"/>
               <w:insideV w:val="single" w:sz="4" w:space="0" w:color="00000A"/>
             </w:tcBorders>
-            <w:shd w:fill="auto" w:val="clear"/>
-            <w:tcMar>
-              <w:left w:w="108" w:type="dxa"/>
+            <w:shd w:fill="FFFFFF" w:val="clear"/>
+            <w:tcMar>
+              <w:left w:w="103" w:type="dxa"/>
             </w:tcMar>
           </w:tcPr>
           <w:p>
@@ -2885,7 +2900,7 @@
         </w:trPr>
         <w:tc>
           <w:tcPr>
-            <w:tcW w:w="4445" w:type="dxa"/>
+            <w:tcW w:w="4444" w:type="dxa"/>
             <w:tcBorders>
               <w:top w:val="single" w:sz="4" w:space="0" w:color="00000A"/>
               <w:left w:val="single" w:sz="4" w:space="0" w:color="00000A"/>
@@ -2894,9 +2909,9 @@
               <w:right w:val="single" w:sz="4" w:space="0" w:color="00000A"/>
               <w:insideV w:val="single" w:sz="4" w:space="0" w:color="00000A"/>
             </w:tcBorders>
-            <w:shd w:fill="auto" w:val="clear"/>
-            <w:tcMar>
-              <w:left w:w="108" w:type="dxa"/>
+            <w:shd w:fill="FFFFFF" w:val="clear"/>
+            <w:tcMar>
+              <w:left w:w="103" w:type="dxa"/>
             </w:tcMar>
           </w:tcPr>
           <w:p>
@@ -2926,9 +2941,9 @@
               <w:right w:val="single" w:sz="4" w:space="0" w:color="00000A"/>
               <w:insideV w:val="single" w:sz="4" w:space="0" w:color="00000A"/>
             </w:tcBorders>
-            <w:shd w:fill="auto" w:val="clear"/>
-            <w:tcMar>
-              <w:left w:w="108" w:type="dxa"/>
+            <w:shd w:fill="FFFFFF" w:val="clear"/>
+            <w:tcMar>
+              <w:left w:w="103" w:type="dxa"/>
             </w:tcMar>
           </w:tcPr>
           <w:p>
@@ -2971,7 +2986,7 @@
         </w:trPr>
         <w:tc>
           <w:tcPr>
-            <w:tcW w:w="4445" w:type="dxa"/>
+            <w:tcW w:w="4444" w:type="dxa"/>
             <w:tcBorders>
               <w:top w:val="single" w:sz="4" w:space="0" w:color="00000A"/>
               <w:left w:val="single" w:sz="4" w:space="0" w:color="00000A"/>
@@ -2980,9 +2995,9 @@
               <w:right w:val="single" w:sz="4" w:space="0" w:color="00000A"/>
               <w:insideV w:val="single" w:sz="4" w:space="0" w:color="00000A"/>
             </w:tcBorders>
-            <w:shd w:fill="auto" w:val="clear"/>
-            <w:tcMar>
-              <w:left w:w="108" w:type="dxa"/>
+            <w:shd w:fill="FFFFFF" w:val="clear"/>
+            <w:tcMar>
+              <w:left w:w="103" w:type="dxa"/>
             </w:tcMar>
           </w:tcPr>
           <w:p>
@@ -3103,9 +3118,9 @@
               <w:right w:val="single" w:sz="4" w:space="0" w:color="00000A"/>
               <w:insideV w:val="single" w:sz="4" w:space="0" w:color="00000A"/>
             </w:tcBorders>
-            <w:shd w:fill="auto" w:val="clear"/>
-            <w:tcMar>
-              <w:left w:w="108" w:type="dxa"/>
+            <w:shd w:fill="FFFFFF" w:val="clear"/>
+            <w:tcMar>
+              <w:left w:w="103" w:type="dxa"/>
             </w:tcMar>
           </w:tcPr>
           <w:p>
@@ -3147,7 +3162,7 @@
         </w:trPr>
         <w:tc>
           <w:tcPr>
-            <w:tcW w:w="4445" w:type="dxa"/>
+            <w:tcW w:w="4444" w:type="dxa"/>
             <w:tcBorders>
               <w:top w:val="single" w:sz="4" w:space="0" w:color="00000A"/>
               <w:left w:val="single" w:sz="4" w:space="0" w:color="00000A"/>
@@ -3156,9 +3171,9 @@
               <w:right w:val="single" w:sz="4" w:space="0" w:color="00000A"/>
               <w:insideV w:val="single" w:sz="4" w:space="0" w:color="00000A"/>
             </w:tcBorders>
-            <w:shd w:fill="auto" w:val="clear"/>
-            <w:tcMar>
-              <w:left w:w="108" w:type="dxa"/>
+            <w:shd w:fill="FFFFFF" w:val="clear"/>
+            <w:tcMar>
+              <w:left w:w="103" w:type="dxa"/>
             </w:tcMar>
           </w:tcPr>
           <w:p>
@@ -3257,9 +3272,9 @@
               <w:right w:val="single" w:sz="4" w:space="0" w:color="00000A"/>
               <w:insideV w:val="single" w:sz="4" w:space="0" w:color="00000A"/>
             </w:tcBorders>
-            <w:shd w:fill="auto" w:val="clear"/>
-            <w:tcMar>
-              <w:left w:w="108" w:type="dxa"/>
+            <w:shd w:fill="FFFFFF" w:val="clear"/>
+            <w:tcMar>
+              <w:left w:w="103" w:type="dxa"/>
             </w:tcMar>
           </w:tcPr>
           <w:p>
@@ -3301,7 +3316,7 @@
         </w:trPr>
         <w:tc>
           <w:tcPr>
-            <w:tcW w:w="4445" w:type="dxa"/>
+            <w:tcW w:w="4444" w:type="dxa"/>
             <w:tcBorders>
               <w:top w:val="single" w:sz="4" w:space="0" w:color="00000A"/>
               <w:left w:val="single" w:sz="4" w:space="0" w:color="00000A"/>
@@ -3310,9 +3325,9 @@
               <w:right w:val="single" w:sz="4" w:space="0" w:color="00000A"/>
               <w:insideV w:val="single" w:sz="4" w:space="0" w:color="00000A"/>
             </w:tcBorders>
-            <w:shd w:fill="auto" w:val="clear"/>
-            <w:tcMar>
-              <w:left w:w="108" w:type="dxa"/>
+            <w:shd w:fill="FFFFFF" w:val="clear"/>
+            <w:tcMar>
+              <w:left w:w="103" w:type="dxa"/>
             </w:tcMar>
           </w:tcPr>
           <w:p>
@@ -3483,9 +3498,9 @@
               <w:right w:val="single" w:sz="4" w:space="0" w:color="00000A"/>
               <w:insideV w:val="single" w:sz="4" w:space="0" w:color="00000A"/>
             </w:tcBorders>
-            <w:shd w:fill="auto" w:val="clear"/>
-            <w:tcMar>
-              <w:left w:w="108" w:type="dxa"/>
+            <w:shd w:fill="FFFFFF" w:val="clear"/>
+            <w:tcMar>
+              <w:left w:w="103" w:type="dxa"/>
             </w:tcMar>
           </w:tcPr>
           <w:p>
@@ -3549,7 +3564,7 @@
     <w:tbl>
       <w:tblPr>
         <w:jc w:val="left"/>
-        <w:tblInd w:w="720" w:type="dxa"/>
+        <w:tblInd w:w="715" w:type="dxa"/>
         <w:tblBorders>
           <w:top w:val="single" w:sz="4" w:space="0" w:color="00000A"/>
           <w:left w:val="single" w:sz="4" w:space="0" w:color="00000A"/>
@@ -3560,13 +3575,13 @@
         </w:tblBorders>
         <w:tblCellMar>
           <w:top w:w="0" w:type="dxa"/>
-          <w:left w:w="108" w:type="dxa"/>
+          <w:left w:w="103" w:type="dxa"/>
           <w:bottom w:w="0" w:type="dxa"/>
           <w:right w:w="108" w:type="dxa"/>
         </w:tblCellMar>
       </w:tblPr>
       <w:tblGrid>
-        <w:gridCol w:w="4445"/>
+        <w:gridCol w:w="4444"/>
         <w:gridCol w:w="4434"/>
       </w:tblGrid>
       <w:tr>
@@ -3576,7 +3591,7 @@
         </w:trPr>
         <w:tc>
           <w:tcPr>
-            <w:tcW w:w="4445" w:type="dxa"/>
+            <w:tcW w:w="4444" w:type="dxa"/>
             <w:tcBorders>
               <w:top w:val="single" w:sz="4" w:space="0" w:color="00000A"/>
               <w:left w:val="single" w:sz="4" w:space="0" w:color="00000A"/>
@@ -3585,9 +3600,9 @@
               <w:right w:val="single" w:sz="4" w:space="0" w:color="00000A"/>
               <w:insideV w:val="single" w:sz="4" w:space="0" w:color="00000A"/>
             </w:tcBorders>
-            <w:shd w:fill="auto" w:val="clear"/>
-            <w:tcMar>
-              <w:left w:w="108" w:type="dxa"/>
+            <w:shd w:fill="FFFFFF" w:val="clear"/>
+            <w:tcMar>
+              <w:left w:w="103" w:type="dxa"/>
             </w:tcMar>
           </w:tcPr>
           <w:p>
@@ -3619,9 +3634,9 @@
               <w:right w:val="single" w:sz="4" w:space="0" w:color="00000A"/>
               <w:insideV w:val="single" w:sz="4" w:space="0" w:color="00000A"/>
             </w:tcBorders>
-            <w:shd w:fill="auto" w:val="clear"/>
-            <w:tcMar>
-              <w:left w:w="108" w:type="dxa"/>
+            <w:shd w:fill="FFFFFF" w:val="clear"/>
+            <w:tcMar>
+              <w:left w:w="103" w:type="dxa"/>
             </w:tcMar>
           </w:tcPr>
           <w:p>
@@ -3650,7 +3665,7 @@
         </w:trPr>
         <w:tc>
           <w:tcPr>
-            <w:tcW w:w="4445" w:type="dxa"/>
+            <w:tcW w:w="4444" w:type="dxa"/>
             <w:tcBorders>
               <w:top w:val="single" w:sz="4" w:space="0" w:color="00000A"/>
               <w:left w:val="single" w:sz="4" w:space="0" w:color="00000A"/>
@@ -3659,9 +3674,9 @@
               <w:right w:val="single" w:sz="4" w:space="0" w:color="00000A"/>
               <w:insideV w:val="single" w:sz="4" w:space="0" w:color="00000A"/>
             </w:tcBorders>
-            <w:shd w:fill="auto" w:val="clear"/>
-            <w:tcMar>
-              <w:left w:w="108" w:type="dxa"/>
+            <w:shd w:fill="FFFFFF" w:val="clear"/>
+            <w:tcMar>
+              <w:left w:w="103" w:type="dxa"/>
             </w:tcMar>
           </w:tcPr>
           <w:p>
@@ -3926,9 +3941,9 @@
               <w:right w:val="single" w:sz="4" w:space="0" w:color="00000A"/>
               <w:insideV w:val="single" w:sz="4" w:space="0" w:color="00000A"/>
             </w:tcBorders>
-            <w:shd w:fill="auto" w:val="clear"/>
-            <w:tcMar>
-              <w:left w:w="108" w:type="dxa"/>
+            <w:shd w:fill="FFFFFF" w:val="clear"/>
+            <w:tcMar>
+              <w:left w:w="103" w:type="dxa"/>
             </w:tcMar>
           </w:tcPr>
           <w:p>
@@ -3952,6 +3967,11 @@
     <w:p>
       <w:pPr>
         <w:pStyle w:val="Normal"/>
+        <w:widowControl/>
+        <w:suppressAutoHyphens w:val="true"/>
+        <w:bidi w:val="0"/>
+        <w:spacing w:lineRule="auto" w:line="276" w:before="0" w:after="200"/>
+        <w:jc w:val="left"/>
         <w:rPr/>
       </w:pPr>
       <w:r>
@@ -4555,7 +4575,7 @@
     </w:pPr>
     <w:rPr>
       <w:rFonts w:ascii="Calibri" w:hAnsi="Calibri" w:eastAsia="SimSun" w:cs="Calibri"/>
-      <w:color w:val="auto"/>
+      <w:color w:val="00000A"/>
       <w:sz w:val="22"/>
       <w:szCs w:val="22"/>
       <w:lang w:val="en-US" w:eastAsia="en-US" w:bidi="ar-SA"/>
@@ -4693,6 +4713,24 @@
       <w:rFonts w:cs="Calibri"/>
     </w:rPr>
   </w:style>
+  <w:style w:type="character" w:styleId="ListLabel3">
+    <w:name w:val="ListLabel 3"/>
+    <w:rPr>
+      <w:rFonts w:cs="Symbol"/>
+    </w:rPr>
+  </w:style>
+  <w:style w:type="character" w:styleId="ListLabel4">
+    <w:name w:val="ListLabel 4"/>
+    <w:rPr>
+      <w:rFonts w:cs="Courier New"/>
+    </w:rPr>
+  </w:style>
+  <w:style w:type="character" w:styleId="ListLabel5">
+    <w:name w:val="ListLabel 5"/>
+    <w:rPr>
+      <w:rFonts w:cs="Wingdings"/>
+    </w:rPr>
+  </w:style>
   <w:style w:type="paragraph" w:styleId="Heading">
     <w:name w:val="Heading"/>
     <w:basedOn w:val="Normal"/>
@@ -4762,7 +4800,7 @@
     </w:pPr>
     <w:rPr>
       <w:rFonts w:ascii="Calibri" w:hAnsi="Calibri" w:eastAsia="SimSun" w:cs="Calibri"/>
-      <w:color w:val="auto"/>
+      <w:color w:val="00000A"/>
       <w:sz w:val="22"/>
       <w:szCs w:val="22"/>
       <w:lang w:val="en-US" w:eastAsia="en-US" w:bidi="ar-SA"/>

</xml_diff>

<commit_message>
documentation update and forgotten comit
</commit_message>
<xml_diff>
--- a/Documentation/Team Game-Fifteen-2 Documenation.docx
+++ b/Documentation/Team Game-Fifteen-2 Documenation.docx
@@ -1939,6 +1939,27 @@
               <w:t>Directions.cs</w:t>
             </w:r>
           </w:p>
+          <w:p>
+            <w:pPr>
+              <w:pStyle w:val="Normal"/>
+              <w:spacing w:before="120" w:after="0"/>
+              <w:rPr>
+                <w:lang w:val="en-US"/>
+              </w:rPr>
+            </w:pPr>
+            <w:r>
+              <w:rPr>
+                <w:lang w:val="en-US"/>
+              </w:rPr>
+              <w:t xml:space="preserve">- </w:t>
+            </w:r>
+            <w:r>
+              <w:rPr>
+                <w:lang w:val="en-US"/>
+              </w:rPr>
+              <w:t>holds all possible directions in an array</w:t>
+            </w:r>
+          </w:p>
         </w:tc>
         <w:tc>
           <w:tcPr>
@@ -1997,6 +2018,90 @@
             <w:r>
               <w:rPr/>
               <w:t xml:space="preserve">- static int[] directionColumn </w:t>
+            </w:r>
+          </w:p>
+        </w:tc>
+      </w:tr>
+      <w:tr>
+        <w:trPr>
+          <w:trHeight w:val="1332" w:hRule="atLeast"/>
+          <w:cantSplit w:val="false"/>
+        </w:trPr>
+        <w:tc>
+          <w:tcPr>
+            <w:tcW w:w="4444" w:type="dxa"/>
+            <w:tcBorders>
+              <w:top w:val="nil"/>
+              <w:left w:val="single" w:sz="4" w:space="0" w:color="00000A"/>
+              <w:bottom w:val="single" w:sz="4" w:space="0" w:color="00000A"/>
+              <w:insideH w:val="single" w:sz="4" w:space="0" w:color="00000A"/>
+              <w:right w:val="single" w:sz="4" w:space="0" w:color="00000A"/>
+              <w:insideV w:val="single" w:sz="4" w:space="0" w:color="00000A"/>
+            </w:tcBorders>
+            <w:shd w:fill="FFFFFF" w:val="clear"/>
+            <w:tcMar>
+              <w:left w:w="103" w:type="dxa"/>
+            </w:tcMar>
+          </w:tcPr>
+          <w:p>
+            <w:pPr>
+              <w:pStyle w:val="Normal"/>
+              <w:spacing w:before="120" w:after="0"/>
+              <w:rPr/>
+            </w:pPr>
+            <w:r>
+              <w:rPr/>
+              <w:t>GameEngine.cs</w:t>
+            </w:r>
+          </w:p>
+          <w:p>
+            <w:pPr>
+              <w:pStyle w:val="Normal"/>
+              <w:spacing w:before="120" w:after="0"/>
+              <w:rPr>
+                <w:rFonts w:ascii="Consolas" w:hAnsi="Consolas"/>
+                <w:color w:val="000000"/>
+                <w:sz w:val="19"/>
+              </w:rPr>
+            </w:pPr>
+            <w:r>
+              <w:rPr/>
+              <w:t xml:space="preserve">-renamed Start() to </w:t>
+            </w:r>
+            <w:r>
+              <w:rPr>
+                <w:rFonts w:ascii="Consolas" w:hAnsi="Consolas"/>
+                <w:color w:val="000000"/>
+                <w:sz w:val="19"/>
+              </w:rPr>
+              <w:t>StartNewGame() made it reusable</w:t>
+            </w:r>
+          </w:p>
+        </w:tc>
+        <w:tc>
+          <w:tcPr>
+            <w:tcW w:w="4434" w:type="dxa"/>
+            <w:tcBorders>
+              <w:top w:val="nil"/>
+              <w:left w:val="single" w:sz="4" w:space="0" w:color="00000A"/>
+              <w:bottom w:val="single" w:sz="4" w:space="0" w:color="00000A"/>
+              <w:insideH w:val="single" w:sz="4" w:space="0" w:color="00000A"/>
+              <w:right w:val="single" w:sz="4" w:space="0" w:color="00000A"/>
+              <w:insideV w:val="single" w:sz="4" w:space="0" w:color="00000A"/>
+            </w:tcBorders>
+            <w:shd w:fill="FFFFFF" w:val="clear"/>
+            <w:tcMar>
+              <w:left w:w="103" w:type="dxa"/>
+            </w:tcMar>
+          </w:tcPr>
+          <w:p>
+            <w:pPr>
+              <w:pStyle w:val="Normal"/>
+              <w:spacing w:before="0" w:after="0"/>
+              <w:rPr/>
+            </w:pPr>
+            <w:r>
+              <w:rPr/>
             </w:r>
           </w:p>
         </w:tc>

</xml_diff>